<commit_message>
se actualizó el proyecto
</commit_message>
<xml_diff>
--- a/Equipo6Documentación.docx
+++ b/Equipo6Documentación.docx
@@ -1,11 +1,13 @@
 
 <file path=word/document.xml><?xml version="1.0" encoding="utf-8"?>
-<w:document xmlns:wpc="http://schemas.microsoft.com/office/word/2010/wordprocessingCanvas" xmlns:cx="http://schemas.microsoft.com/office/drawing/2014/chartex" xmlns:cx1="http://schemas.microsoft.com/office/drawing/2015/9/8/chartex" xmlns:cx2="http://schemas.microsoft.com/office/drawing/2015/10/21/chartex" xmlns:cx3="http://schemas.microsoft.com/office/drawing/2016/5/9/chartex" xmlns:cx4="http://schemas.microsoft.com/office/drawing/2016/5/10/chartex" xmlns:cx5="http://schemas.microsoft.com/office/drawing/2016/5/11/chartex" xmlns:cx6="http://schemas.microsoft.com/office/drawing/2016/5/12/chartex" xmlns:cx7="http://schemas.microsoft.com/office/drawing/2016/5/13/chartex" xmlns:cx8="http://schemas.microsoft.com/office/drawing/2016/5/14/chartex" xmlns:mc="http://schemas.openxmlformats.org/markup-compatibility/2006" xmlns:aink="http://schemas.microsoft.com/office/drawing/2016/ink" xmlns:am3d="http://schemas.microsoft.com/office/drawing/2017/model3d" xmlns:o="urn:schemas-microsoft-com:office:office" xmlns:oel="http://schemas.microsoft.com/office/2019/extlst" xmlns:r="http://schemas.openxmlformats.org/officeDocument/2006/relationships" xmlns:m="http://schemas.openxmlformats.org/officeDocument/2006/math" xmlns:v="urn:schemas-microsoft-com:vml" xmlns:wp14="http://schemas.microsoft.com/office/word/2010/wordprocessingDrawing" xmlns:wp="http://schemas.openxmlformats.org/drawingml/2006/wordprocessingDrawing" xmlns:w10="urn:schemas-microsoft-com:office:word" xmlns:w="http://schemas.openxmlformats.org/wordprocessingml/2006/main" xmlns:w14="http://schemas.microsoft.com/office/word/2010/wordml" xmlns:w15="http://schemas.microsoft.com/office/word/2012/wordml" xmlns:w16cex="http://schemas.microsoft.com/office/word/2018/wordml/cex" xmlns:w16cid="http://schemas.microsoft.com/office/word/2016/wordml/cid" xmlns:w16="http://schemas.microsoft.com/office/word/2018/wordml" xmlns:w16sdtdh="http://schemas.microsoft.com/office/word/2020/wordml/sdtdatahash" xmlns:w16se="http://schemas.microsoft.com/office/word/2015/wordml/symex" xmlns:wpg="http://schemas.microsoft.com/office/word/2010/wordprocessingGroup" xmlns:wpi="http://schemas.microsoft.com/office/word/2010/wordprocessingInk" xmlns:wne="http://schemas.microsoft.com/office/word/2006/wordml" xmlns:wps="http://schemas.microsoft.com/office/word/2010/wordprocessingShape" mc:Ignorable="w14 w15 w16se w16cid w16 w16cex w16sdtdh wp14">
+<w:document xmlns:wpc="http://schemas.microsoft.com/office/word/2010/wordprocessingCanvas" xmlns:cx="http://schemas.microsoft.com/office/drawing/2014/chartex" xmlns:cx1="http://schemas.microsoft.com/office/drawing/2015/9/8/chartex" xmlns:cx2="http://schemas.microsoft.com/office/drawing/2015/10/21/chartex" xmlns:cx3="http://schemas.microsoft.com/office/drawing/2016/5/9/chartex" xmlns:cx4="http://schemas.microsoft.com/office/drawing/2016/5/10/chartex" xmlns:cx5="http://schemas.microsoft.com/office/drawing/2016/5/11/chartex" xmlns:cx6="http://schemas.microsoft.com/office/drawing/2016/5/12/chartex" xmlns:cx7="http://schemas.microsoft.com/office/drawing/2016/5/13/chartex" xmlns:cx8="http://schemas.microsoft.com/office/drawing/2016/5/14/chartex" xmlns:mc="http://schemas.openxmlformats.org/markup-compatibility/2006" xmlns:aink="http://schemas.microsoft.com/office/drawing/2016/ink" xmlns:am3d="http://schemas.microsoft.com/office/drawing/2017/model3d" xmlns:o="urn:schemas-microsoft-com:office:office" xmlns:r="http://schemas.openxmlformats.org/officeDocument/2006/relationships" xmlns:m="http://schemas.openxmlformats.org/officeDocument/2006/math" xmlns:v="urn:schemas-microsoft-com:vml" xmlns:wp14="http://schemas.microsoft.com/office/word/2010/wordprocessingDrawing" xmlns:wp="http://schemas.openxmlformats.org/drawingml/2006/wordprocessingDrawing" xmlns:w10="urn:schemas-microsoft-com:office:word" xmlns:w="http://schemas.openxmlformats.org/wordprocessingml/2006/main" xmlns:w14="http://schemas.microsoft.com/office/word/2010/wordml" xmlns:w15="http://schemas.microsoft.com/office/word/2012/wordml" xmlns:w16cex="http://schemas.microsoft.com/office/word/2018/wordml/cex" xmlns:w16cid="http://schemas.microsoft.com/office/word/2016/wordml/cid" xmlns:w16="http://schemas.microsoft.com/office/word/2018/wordml" xmlns:w16sdtdh="http://schemas.microsoft.com/office/word/2020/wordml/sdtdatahash" xmlns:w16se="http://schemas.microsoft.com/office/word/2015/wordml/symex" xmlns:wpg="http://schemas.microsoft.com/office/word/2010/wordprocessingGroup" xmlns:wpi="http://schemas.microsoft.com/office/word/2010/wordprocessingInk" xmlns:wne="http://schemas.microsoft.com/office/word/2006/wordml" xmlns:wps="http://schemas.microsoft.com/office/word/2010/wordprocessingShape" mc:Ignorable="w14 w15 w16se w16cid w16 w16cex w16sdtdh wp14">
   <w:body>
     <w:sdt>
       <w:sdtPr>
         <w:rPr>
+          <w:rFonts w:eastAsiaTheme="minorHAnsi"/>
           <w:color w:val="4472C4" w:themeColor="accent1"/>
+          <w:lang w:eastAsia="en-US"/>
         </w:rPr>
         <w:id w:val="528376430"/>
         <w:docPartObj>
@@ -15,9 +17,7 @@
       </w:sdtPr>
       <w:sdtEndPr>
         <w:rPr>
-          <w:rFonts w:eastAsiaTheme="minorHAnsi"/>
           <w:color w:val="auto"/>
-          <w:lang w:eastAsia="en-US"/>
         </w:rPr>
       </w:sdtEndPr>
       <w:sdtContent>
@@ -51,7 +51,7 @@
                         <pic:cNvPicPr/>
                       </pic:nvPicPr>
                       <pic:blipFill>
-                        <a:blip r:embed="rId7" cstate="print">
+                        <a:blip r:embed="rId8" cstate="print">
                           <a:duotone>
                             <a:schemeClr val="accent1">
                               <a:shade val="45000"/>
@@ -104,7 +104,6 @@
             <w:placeholder>
               <w:docPart w:val="0B5E1C2E0819412AA9EB16F54097C037"/>
             </w:placeholder>
-            <w:showingPlcHdr/>
             <w:dataBinding w:prefixMappings="xmlns:ns0='http://purl.org/dc/elements/1.1/' xmlns:ns1='http://schemas.openxmlformats.org/package/2006/metadata/core-properties' " w:xpath="/ns1:coreProperties[1]/ns0:title[1]" w:storeItemID="{6C3C8BC8-F283-45AE-878A-BAB7291924A1}"/>
             <w:text/>
           </w:sdtPr>
@@ -137,11 +136,10 @@
                   <w:rFonts w:asciiTheme="majorHAnsi" w:eastAsiaTheme="majorEastAsia" w:hAnsiTheme="majorHAnsi" w:cstheme="majorBidi"/>
                   <w:caps/>
                   <w:color w:val="4472C4" w:themeColor="accent1"/>
-                  <w:sz w:val="80"/>
-                  <w:szCs w:val="80"/>
-                  <w:lang w:val="es-ES"/>
+                  <w:sz w:val="72"/>
+                  <w:szCs w:val="72"/>
                 </w:rPr>
-                <w:t>[Título del documento]</w:t>
+                <w:t>Equipo 6</w:t>
               </w:r>
             </w:p>
           </w:sdtContent>
@@ -159,10 +157,10 @@
             <w:placeholder>
               <w:docPart w:val="98517C5FD03D489E85CB9703580C173E"/>
             </w:placeholder>
-            <w:showingPlcHdr/>
             <w:dataBinding w:prefixMappings="xmlns:ns0='http://purl.org/dc/elements/1.1/' xmlns:ns1='http://schemas.openxmlformats.org/package/2006/metadata/core-properties' " w:xpath="/ns1:coreProperties[1]/ns0:subject[1]" w:storeItemID="{6C3C8BC8-F283-45AE-878A-BAB7291924A1}"/>
             <w:text/>
           </w:sdtPr>
+          <w:sdtEndPr/>
           <w:sdtContent>
             <w:p>
               <w:pPr>
@@ -179,9 +177,8 @@
                   <w:color w:val="4472C4" w:themeColor="accent1"/>
                   <w:sz w:val="28"/>
                   <w:szCs w:val="28"/>
-                  <w:lang w:val="es-ES"/>
                 </w:rPr>
-                <w:t>[Subtítulo del documento]</w:t>
+                <w:t>Documentación de la página ‘FRIEN’</w:t>
               </w:r>
             </w:p>
           </w:sdtContent>
@@ -200,28 +197,75 @@
               <w:noProof/>
               <w:color w:val="4472C4" w:themeColor="accent1"/>
             </w:rPr>
+            <w:drawing>
+              <wp:inline distT="0" distB="0" distL="0" distR="0" wp14:anchorId="6EB92FB4" wp14:editId="7A31482F">
+                <wp:extent cx="758952" cy="478932"/>
+                <wp:effectExtent l="0" t="0" r="3175" b="0"/>
+                <wp:docPr id="144" name="Imagen 144"/>
+                <wp:cNvGraphicFramePr>
+                  <a:graphicFrameLocks xmlns:a="http://schemas.openxmlformats.org/drawingml/2006/main" noChangeAspect="1"/>
+                </wp:cNvGraphicFramePr>
+                <a:graphic xmlns:a="http://schemas.openxmlformats.org/drawingml/2006/main">
+                  <a:graphicData uri="http://schemas.openxmlformats.org/drawingml/2006/picture">
+                    <pic:pic xmlns:pic="http://schemas.openxmlformats.org/drawingml/2006/picture">
+                      <pic:nvPicPr>
+                        <pic:cNvPr id="9" name="roco bottom.png"/>
+                        <pic:cNvPicPr/>
+                      </pic:nvPicPr>
+                      <pic:blipFill>
+                        <a:blip r:embed="rId9" cstate="print">
+                          <a:duotone>
+                            <a:schemeClr val="accent1">
+                              <a:shade val="45000"/>
+                              <a:satMod val="135000"/>
+                            </a:schemeClr>
+                            <a:prstClr val="white"/>
+                          </a:duotone>
+                          <a:extLst>
+                            <a:ext uri="{28A0092B-C50C-407E-A947-70E740481C1C}">
+                              <a14:useLocalDpi xmlns:a14="http://schemas.microsoft.com/office/drawing/2010/main" val="0"/>
+                            </a:ext>
+                          </a:extLst>
+                        </a:blip>
+                        <a:stretch>
+                          <a:fillRect/>
+                        </a:stretch>
+                      </pic:blipFill>
+                      <pic:spPr>
+                        <a:xfrm>
+                          <a:off x="0" y="0"/>
+                          <a:ext cx="758952" cy="478932"/>
+                        </a:xfrm>
+                        <a:prstGeom prst="rect">
+                          <a:avLst/>
+                        </a:prstGeom>
+                      </pic:spPr>
+                    </pic:pic>
+                  </a:graphicData>
+                </a:graphic>
+              </wp:inline>
+            </w:drawing>
+          </w:r>
+        </w:p>
+        <w:p>
+          <w:r>
+            <w:rPr>
+              <w:noProof/>
+              <w:color w:val="4472C4" w:themeColor="accent1"/>
+            </w:rPr>
             <mc:AlternateContent>
               <mc:Choice Requires="wps">
                 <w:drawing>
-                  <wp:anchor distT="0" distB="0" distL="114300" distR="114300" simplePos="0" relativeHeight="251659264" behindDoc="0" locked="0" layoutInCell="1" allowOverlap="1" wp14:anchorId="1E973AE6" wp14:editId="2ABB4E57">
+                  <wp:anchor distT="0" distB="0" distL="114300" distR="114300" simplePos="0" relativeHeight="251659264" behindDoc="0" locked="0" layoutInCell="1" allowOverlap="1" wp14:anchorId="1E973AE6" wp14:editId="37276CCF">
                     <wp:simplePos x="0" y="0"/>
                     <wp:positionH relativeFrom="margin">
-                      <wp:align>center</wp:align>
+                      <wp:align>right</wp:align>
                     </wp:positionH>
-                    <mc:AlternateContent>
-                      <mc:Choice Requires="wp14">
-                        <wp:positionV relativeFrom="page">
-                          <wp14:pctPosVOffset>85000</wp14:pctPosVOffset>
-                        </wp:positionV>
-                      </mc:Choice>
-                      <mc:Fallback>
-                        <wp:positionV relativeFrom="page">
-                          <wp:posOffset>8549640</wp:posOffset>
-                        </wp:positionV>
-                      </mc:Fallback>
-                    </mc:AlternateContent>
-                    <wp:extent cx="6553200" cy="557784"/>
-                    <wp:effectExtent l="0" t="0" r="0" b="12700"/>
+                    <wp:positionV relativeFrom="page">
+                      <wp:posOffset>7825740</wp:posOffset>
+                    </wp:positionV>
+                    <wp:extent cx="5619750" cy="557784"/>
+                    <wp:effectExtent l="0" t="0" r="0" b="635"/>
                     <wp:wrapNone/>
                     <wp:docPr id="142" name="Cuadro de texto 142"/>
                     <wp:cNvGraphicFramePr/>
@@ -232,7 +276,7 @@
                           <wps:spPr>
                             <a:xfrm>
                               <a:off x="0" y="0"/>
-                              <a:ext cx="6553200" cy="557784"/>
+                              <a:ext cx="5619750" cy="557784"/>
                             </a:xfrm>
                             <a:prstGeom prst="rect">
                               <a:avLst/>
@@ -270,15 +314,15 @@
                                   <w:alias w:val="Fecha"/>
                                   <w:tag w:val=""/>
                                   <w:id w:val="197127006"/>
-                                  <w:showingPlcHdr/>
                                   <w:dataBinding w:prefixMappings="xmlns:ns0='http://schemas.microsoft.com/office/2006/coverPageProps' " w:xpath="/ns0:CoverPageProperties[1]/ns0:PublishDate[1]" w:storeItemID="{55AF091B-3C7A-41E3-B477-F2FDAA23CFDA}"/>
-                                  <w:date>
+                                  <w:date w:fullDate="2023-02-09T00:00:00Z">
                                     <w:dateFormat w:val="d 'de' MMMM 'de' yyyy"/>
                                     <w:lid w:val="es-ES"/>
                                     <w:storeMappedDataAs w:val="dateTime"/>
                                     <w:calendar w:val="gregorian"/>
                                   </w:date>
                                 </w:sdtPr>
+                                <w:sdtEndPr/>
                                 <w:sdtContent>
                                   <w:p>
                                     <w:pPr>
@@ -300,7 +344,7 @@
                                         <w:szCs w:val="28"/>
                                         <w:lang w:val="es-ES"/>
                                       </w:rPr>
-                                      <w:t>[Fecha]</w:t>
+                                      <w:t>9 de febrero de 2023</w:t>
                                     </w:r>
                                   </w:p>
                                 </w:sdtContent>
@@ -313,35 +357,46 @@
                                     <w:color w:val="4472C4" w:themeColor="accent1"/>
                                   </w:rPr>
                                 </w:pPr>
-                                <w:sdt>
-                                  <w:sdtPr>
-                                    <w:rPr>
-                                      <w:caps/>
-                                      <w:color w:val="4472C4" w:themeColor="accent1"/>
-                                    </w:rPr>
-                                    <w:alias w:val="Compañía"/>
-                                    <w:tag w:val=""/>
-                                    <w:id w:val="1390145197"/>
-                                    <w:showingPlcHdr/>
-                                    <w:dataBinding w:prefixMappings="xmlns:ns0='http://schemas.openxmlformats.org/officeDocument/2006/extended-properties' " w:xpath="/ns0:Properties[1]/ns0:Company[1]" w:storeItemID="{6668398D-A668-4E3E-A5EB-62B293D839F1}"/>
-                                    <w:text/>
-                                  </w:sdtPr>
-                                  <w:sdtContent>
-                                    <w:r>
-                                      <w:rPr>
-                                        <w:caps/>
-                                        <w:color w:val="4472C4" w:themeColor="accent1"/>
-                                        <w:lang w:val="es-ES"/>
-                                      </w:rPr>
-                                      <w:t>[Nombre de la compañía]</w:t>
-                                    </w:r>
-                                  </w:sdtContent>
-                                </w:sdt>
+                                <w:r>
+                                  <w:rPr>
+                                    <w:color w:val="4472C4" w:themeColor="accent1"/>
+                                  </w:rPr>
+                                  <w:t>Rodríguez Solís Eduardo</w:t>
+                                </w:r>
                               </w:p>
                               <w:p>
                                 <w:pPr>
                                   <w:pStyle w:val="Sinespaciado"/>
                                   <w:jc w:val="center"/>
+                                  <w:rPr>
+                                    <w:color w:val="4472C4" w:themeColor="accent1"/>
+                                  </w:rPr>
+                                </w:pPr>
+                                <w:r>
+                                  <w:rPr>
+                                    <w:color w:val="4472C4" w:themeColor="accent1"/>
+                                  </w:rPr>
+                                  <w:t>Filete López Christian</w:t>
+                                </w:r>
+                              </w:p>
+                              <w:p>
+                                <w:pPr>
+                                  <w:pStyle w:val="Sinespaciado"/>
+                                  <w:jc w:val="center"/>
+                                  <w:rPr>
+                                    <w:color w:val="4472C4" w:themeColor="accent1"/>
+                                  </w:rPr>
+                                </w:pPr>
+                                <w:r>
+                                  <w:rPr>
+                                    <w:color w:val="4472C4" w:themeColor="accent1"/>
+                                  </w:rPr>
+                                  <w:t>Hidalgo Jacinto Omar Alfredo</w:t>
+                                </w:r>
+                              </w:p>
+                              <w:p>
+                                <w:pPr>
+                                  <w:pStyle w:val="Sinespaciado"/>
                                   <w:rPr>
                                     <w:color w:val="4472C4" w:themeColor="accent1"/>
                                   </w:rPr>
@@ -358,13 +413,13 @@
                                     <w:dataBinding w:prefixMappings="xmlns:ns0='http://schemas.microsoft.com/office/2006/coverPageProps' " w:xpath="/ns0:CoverPageProperties[1]/ns0:CompanyAddress[1]" w:storeItemID="{55AF091B-3C7A-41E3-B477-F2FDAA23CFDA}"/>
                                     <w:text/>
                                   </w:sdtPr>
+                                  <w:sdtEndPr/>
                                   <w:sdtContent>
                                     <w:r>
                                       <w:rPr>
                                         <w:color w:val="4472C4" w:themeColor="accent1"/>
-                                        <w:lang w:val="es-ES"/>
                                       </w:rPr>
-                                      <w:t>[Dirección de la compañía]</w:t>
+                                      <w:t xml:space="preserve">     </w:t>
                                     </w:r>
                                   </w:sdtContent>
                                 </w:sdt>
@@ -381,7 +436,7 @@
                       </a:graphicData>
                     </a:graphic>
                     <wp14:sizeRelH relativeFrom="margin">
-                      <wp14:pctWidth>100000</wp14:pctWidth>
+                      <wp14:pctWidth>0</wp14:pctWidth>
                     </wp14:sizeRelH>
                     <wp14:sizeRelV relativeFrom="margin">
                       <wp14:pctHeight>0</wp14:pctHeight>
@@ -395,7 +450,7 @@
                     <v:stroke joinstyle="miter"/>
                     <v:path gradientshapeok="t" o:connecttype="rect"/>
                   </v:shapetype>
-                  <v:shape id="Cuadro de texto 142" o:spid="_x0000_s1026" type="#_x0000_t202" style="position:absolute;left:0;text-align:left;margin-left:0;margin-top:0;width:516pt;height:43.9pt;z-index:251659264;visibility:visible;mso-wrap-style:square;mso-width-percent:1000;mso-height-percent:0;mso-top-percent:850;mso-wrap-distance-left:9pt;mso-wrap-distance-top:0;mso-wrap-distance-right:9pt;mso-wrap-distance-bottom:0;mso-position-horizontal:center;mso-position-horizontal-relative:margin;mso-position-vertical-relative:page;mso-width-percent:1000;mso-height-percent:0;mso-top-percent:850;mso-width-relative:margin;mso-height-relative:margin;v-text-anchor:bottom" o:gfxdata="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" filled="f" stroked="f" strokeweight=".5pt">
+                  <v:shape id="Cuadro de texto 142" o:spid="_x0000_s1026" type="#_x0000_t202" style="position:absolute;margin-left:391.3pt;margin-top:616.2pt;width:442.5pt;height:43.9pt;z-index:251659264;visibility:visible;mso-wrap-style:square;mso-width-percent:0;mso-height-percent:0;mso-wrap-distance-left:9pt;mso-wrap-distance-top:0;mso-wrap-distance-right:9pt;mso-wrap-distance-bottom:0;mso-position-horizontal:right;mso-position-horizontal-relative:margin;mso-position-vertical:absolute;mso-position-vertical-relative:page;mso-width-percent:0;mso-height-percent:0;mso-width-relative:margin;mso-height-relative:margin;v-text-anchor:bottom" o:gfxdata="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" filled="f" stroked="f" strokeweight=".5pt">
                     <v:textbox style="mso-fit-shape-to-text:t" inset="0,0,0,0">
                       <w:txbxContent>
                         <w:sdt>
@@ -409,15 +464,15 @@
                             <w:alias w:val="Fecha"/>
                             <w:tag w:val=""/>
                             <w:id w:val="197127006"/>
-                            <w:showingPlcHdr/>
                             <w:dataBinding w:prefixMappings="xmlns:ns0='http://schemas.microsoft.com/office/2006/coverPageProps' " w:xpath="/ns0:CoverPageProperties[1]/ns0:PublishDate[1]" w:storeItemID="{55AF091B-3C7A-41E3-B477-F2FDAA23CFDA}"/>
-                            <w:date>
+                            <w:date w:fullDate="2023-02-09T00:00:00Z">
                               <w:dateFormat w:val="d 'de' MMMM 'de' yyyy"/>
                               <w:lid w:val="es-ES"/>
                               <w:storeMappedDataAs w:val="dateTime"/>
                               <w:calendar w:val="gregorian"/>
                             </w:date>
                           </w:sdtPr>
+                          <w:sdtEndPr/>
                           <w:sdtContent>
                             <w:p>
                               <w:pPr>
@@ -439,7 +494,7 @@
                                   <w:szCs w:val="28"/>
                                   <w:lang w:val="es-ES"/>
                                 </w:rPr>
-                                <w:t>[Fecha]</w:t>
+                                <w:t>9 de febrero de 2023</w:t>
                               </w:r>
                             </w:p>
                           </w:sdtContent>
@@ -452,35 +507,46 @@
                               <w:color w:val="4472C4" w:themeColor="accent1"/>
                             </w:rPr>
                           </w:pPr>
-                          <w:sdt>
-                            <w:sdtPr>
-                              <w:rPr>
-                                <w:caps/>
-                                <w:color w:val="4472C4" w:themeColor="accent1"/>
-                              </w:rPr>
-                              <w:alias w:val="Compañía"/>
-                              <w:tag w:val=""/>
-                              <w:id w:val="1390145197"/>
-                              <w:showingPlcHdr/>
-                              <w:dataBinding w:prefixMappings="xmlns:ns0='http://schemas.openxmlformats.org/officeDocument/2006/extended-properties' " w:xpath="/ns0:Properties[1]/ns0:Company[1]" w:storeItemID="{6668398D-A668-4E3E-A5EB-62B293D839F1}"/>
-                              <w:text/>
-                            </w:sdtPr>
-                            <w:sdtContent>
-                              <w:r>
-                                <w:rPr>
-                                  <w:caps/>
-                                  <w:color w:val="4472C4" w:themeColor="accent1"/>
-                                  <w:lang w:val="es-ES"/>
-                                </w:rPr>
-                                <w:t>[Nombre de la compañía]</w:t>
-                              </w:r>
-                            </w:sdtContent>
-                          </w:sdt>
+                          <w:r>
+                            <w:rPr>
+                              <w:color w:val="4472C4" w:themeColor="accent1"/>
+                            </w:rPr>
+                            <w:t>Rodríguez Solís Eduardo</w:t>
+                          </w:r>
                         </w:p>
                         <w:p>
                           <w:pPr>
                             <w:pStyle w:val="Sinespaciado"/>
                             <w:jc w:val="center"/>
+                            <w:rPr>
+                              <w:color w:val="4472C4" w:themeColor="accent1"/>
+                            </w:rPr>
+                          </w:pPr>
+                          <w:r>
+                            <w:rPr>
+                              <w:color w:val="4472C4" w:themeColor="accent1"/>
+                            </w:rPr>
+                            <w:t>Filete López Christian</w:t>
+                          </w:r>
+                        </w:p>
+                        <w:p>
+                          <w:pPr>
+                            <w:pStyle w:val="Sinespaciado"/>
+                            <w:jc w:val="center"/>
+                            <w:rPr>
+                              <w:color w:val="4472C4" w:themeColor="accent1"/>
+                            </w:rPr>
+                          </w:pPr>
+                          <w:r>
+                            <w:rPr>
+                              <w:color w:val="4472C4" w:themeColor="accent1"/>
+                            </w:rPr>
+                            <w:t>Hidalgo Jacinto Omar Alfredo</w:t>
+                          </w:r>
+                        </w:p>
+                        <w:p>
+                          <w:pPr>
+                            <w:pStyle w:val="Sinespaciado"/>
                             <w:rPr>
                               <w:color w:val="4472C4" w:themeColor="accent1"/>
                             </w:rPr>
@@ -497,13 +563,13 @@
                               <w:dataBinding w:prefixMappings="xmlns:ns0='http://schemas.microsoft.com/office/2006/coverPageProps' " w:xpath="/ns0:CoverPageProperties[1]/ns0:CompanyAddress[1]" w:storeItemID="{55AF091B-3C7A-41E3-B477-F2FDAA23CFDA}"/>
                               <w:text/>
                             </w:sdtPr>
+                            <w:sdtEndPr/>
                             <w:sdtContent>
                               <w:r>
                                 <w:rPr>
                                   <w:color w:val="4472C4" w:themeColor="accent1"/>
-                                  <w:lang w:val="es-ES"/>
                                 </w:rPr>
-                                <w:t>[Dirección de la compañía]</w:t>
+                                <w:t xml:space="preserve">     </w:t>
                               </w:r>
                             </w:sdtContent>
                           </w:sdt>
@@ -516,62 +582,6 @@
               </mc:Fallback>
             </mc:AlternateContent>
           </w:r>
-          <w:r>
-            <w:rPr>
-              <w:noProof/>
-              <w:color w:val="4472C4" w:themeColor="accent1"/>
-            </w:rPr>
-            <w:drawing>
-              <wp:inline distT="0" distB="0" distL="0" distR="0" wp14:anchorId="6EB92FB4" wp14:editId="5167ECE6">
-                <wp:extent cx="758952" cy="478932"/>
-                <wp:effectExtent l="0" t="0" r="3175" b="0"/>
-                <wp:docPr id="144" name="Imagen 144"/>
-                <wp:cNvGraphicFramePr>
-                  <a:graphicFrameLocks xmlns:a="http://schemas.openxmlformats.org/drawingml/2006/main" noChangeAspect="1"/>
-                </wp:cNvGraphicFramePr>
-                <a:graphic xmlns:a="http://schemas.openxmlformats.org/drawingml/2006/main">
-                  <a:graphicData uri="http://schemas.openxmlformats.org/drawingml/2006/picture">
-                    <pic:pic xmlns:pic="http://schemas.openxmlformats.org/drawingml/2006/picture">
-                      <pic:nvPicPr>
-                        <pic:cNvPr id="9" name="roco bottom.png"/>
-                        <pic:cNvPicPr/>
-                      </pic:nvPicPr>
-                      <pic:blipFill>
-                        <a:blip r:embed="rId8" cstate="print">
-                          <a:duotone>
-                            <a:schemeClr val="accent1">
-                              <a:shade val="45000"/>
-                              <a:satMod val="135000"/>
-                            </a:schemeClr>
-                            <a:prstClr val="white"/>
-                          </a:duotone>
-                          <a:extLst>
-                            <a:ext uri="{28A0092B-C50C-407E-A947-70E740481C1C}">
-                              <a14:useLocalDpi xmlns:a14="http://schemas.microsoft.com/office/drawing/2010/main" val="0"/>
-                            </a:ext>
-                          </a:extLst>
-                        </a:blip>
-                        <a:stretch>
-                          <a:fillRect/>
-                        </a:stretch>
-                      </pic:blipFill>
-                      <pic:spPr>
-                        <a:xfrm>
-                          <a:off x="0" y="0"/>
-                          <a:ext cx="758952" cy="478932"/>
-                        </a:xfrm>
-                        <a:prstGeom prst="rect">
-                          <a:avLst/>
-                        </a:prstGeom>
-                      </pic:spPr>
-                    </pic:pic>
-                  </a:graphicData>
-                </a:graphic>
-              </wp:inline>
-            </w:drawing>
-          </w:r>
-        </w:p>
-        <w:p>
           <w:r>
             <w:br w:type="page"/>
           </w:r>
@@ -691,7 +701,7 @@
                     <pic:cNvPicPr/>
                   </pic:nvPicPr>
                   <pic:blipFill>
-                    <a:blip r:embed="rId9">
+                    <a:blip r:embed="rId10">
                       <a:extLst>
                         <a:ext uri="{28A0092B-C50C-407E-A947-70E740481C1C}">
                           <a14:useLocalDpi xmlns:a14="http://schemas.microsoft.com/office/drawing/2010/main" val="0"/>
@@ -814,7 +824,7 @@
                     </pic:cNvPicPr>
                   </pic:nvPicPr>
                   <pic:blipFill>
-                    <a:blip r:embed="rId10" cstate="print">
+                    <a:blip r:embed="rId11" cstate="print">
                       <a:extLst>
                         <a:ext uri="{28A0092B-C50C-407E-A947-70E740481C1C}">
                           <a14:useLocalDpi xmlns:a14="http://schemas.microsoft.com/office/drawing/2010/main" val="0"/>
@@ -935,7 +945,7 @@
       </w:r>
     </w:p>
     <w:sectPr>
-      <w:footerReference w:type="default" r:id="rId11"/>
+      <w:footerReference w:type="default" r:id="rId12"/>
       <w:pgSz w:w="12240" w:h="15840"/>
       <w:pgMar w:top="1417" w:right="1701" w:bottom="1417" w:left="1701" w:header="708" w:footer="708" w:gutter="0"/>
       <w:pgNumType w:start="0"/>
@@ -948,7 +958,7 @@
 </file>
 
 <file path=word/endnotes.xml><?xml version="1.0" encoding="utf-8"?>
-<w:endnotes xmlns:wpc="http://schemas.microsoft.com/office/word/2010/wordprocessingCanvas" xmlns:cx="http://schemas.microsoft.com/office/drawing/2014/chartex" xmlns:cx1="http://schemas.microsoft.com/office/drawing/2015/9/8/chartex" xmlns:cx2="http://schemas.microsoft.com/office/drawing/2015/10/21/chartex" xmlns:cx3="http://schemas.microsoft.com/office/drawing/2016/5/9/chartex" xmlns:cx4="http://schemas.microsoft.com/office/drawing/2016/5/10/chartex" xmlns:cx5="http://schemas.microsoft.com/office/drawing/2016/5/11/chartex" xmlns:cx6="http://schemas.microsoft.com/office/drawing/2016/5/12/chartex" xmlns:cx7="http://schemas.microsoft.com/office/drawing/2016/5/13/chartex" xmlns:cx8="http://schemas.microsoft.com/office/drawing/2016/5/14/chartex" xmlns:mc="http://schemas.openxmlformats.org/markup-compatibility/2006" xmlns:aink="http://schemas.microsoft.com/office/drawing/2016/ink" xmlns:am3d="http://schemas.microsoft.com/office/drawing/2017/model3d" xmlns:o="urn:schemas-microsoft-com:office:office" xmlns:oel="http://schemas.microsoft.com/office/2019/extlst" xmlns:r="http://schemas.openxmlformats.org/officeDocument/2006/relationships" xmlns:m="http://schemas.openxmlformats.org/officeDocument/2006/math" xmlns:v="urn:schemas-microsoft-com:vml" xmlns:wp14="http://schemas.microsoft.com/office/word/2010/wordprocessingDrawing" xmlns:wp="http://schemas.openxmlformats.org/drawingml/2006/wordprocessingDrawing" xmlns:w10="urn:schemas-microsoft-com:office:word" xmlns:w="http://schemas.openxmlformats.org/wordprocessingml/2006/main" xmlns:w14="http://schemas.microsoft.com/office/word/2010/wordml" xmlns:w15="http://schemas.microsoft.com/office/word/2012/wordml" xmlns:w16cex="http://schemas.microsoft.com/office/word/2018/wordml/cex" xmlns:w16cid="http://schemas.microsoft.com/office/word/2016/wordml/cid" xmlns:w16="http://schemas.microsoft.com/office/word/2018/wordml" xmlns:w16sdtdh="http://schemas.microsoft.com/office/word/2020/wordml/sdtdatahash" xmlns:w16se="http://schemas.microsoft.com/office/word/2015/wordml/symex" xmlns:wpg="http://schemas.microsoft.com/office/word/2010/wordprocessingGroup" xmlns:wpi="http://schemas.microsoft.com/office/word/2010/wordprocessingInk" xmlns:wne="http://schemas.microsoft.com/office/word/2006/wordml" xmlns:wps="http://schemas.microsoft.com/office/word/2010/wordprocessingShape" mc:Ignorable="w14 w15 w16se w16cid w16 w16cex w16sdtdh wp14">
+<w:endnotes xmlns:wpc="http://schemas.microsoft.com/office/word/2010/wordprocessingCanvas" xmlns:cx="http://schemas.microsoft.com/office/drawing/2014/chartex" xmlns:cx1="http://schemas.microsoft.com/office/drawing/2015/9/8/chartex" xmlns:cx2="http://schemas.microsoft.com/office/drawing/2015/10/21/chartex" xmlns:cx3="http://schemas.microsoft.com/office/drawing/2016/5/9/chartex" xmlns:cx4="http://schemas.microsoft.com/office/drawing/2016/5/10/chartex" xmlns:cx5="http://schemas.microsoft.com/office/drawing/2016/5/11/chartex" xmlns:cx6="http://schemas.microsoft.com/office/drawing/2016/5/12/chartex" xmlns:cx7="http://schemas.microsoft.com/office/drawing/2016/5/13/chartex" xmlns:cx8="http://schemas.microsoft.com/office/drawing/2016/5/14/chartex" xmlns:mc="http://schemas.openxmlformats.org/markup-compatibility/2006" xmlns:aink="http://schemas.microsoft.com/office/drawing/2016/ink" xmlns:am3d="http://schemas.microsoft.com/office/drawing/2017/model3d" xmlns:o="urn:schemas-microsoft-com:office:office" xmlns:r="http://schemas.openxmlformats.org/officeDocument/2006/relationships" xmlns:m="http://schemas.openxmlformats.org/officeDocument/2006/math" xmlns:v="urn:schemas-microsoft-com:vml" xmlns:wp14="http://schemas.microsoft.com/office/word/2010/wordprocessingDrawing" xmlns:wp="http://schemas.openxmlformats.org/drawingml/2006/wordprocessingDrawing" xmlns:w10="urn:schemas-microsoft-com:office:word" xmlns:w="http://schemas.openxmlformats.org/wordprocessingml/2006/main" xmlns:w14="http://schemas.microsoft.com/office/word/2010/wordml" xmlns:w15="http://schemas.microsoft.com/office/word/2012/wordml" xmlns:w16cex="http://schemas.microsoft.com/office/word/2018/wordml/cex" xmlns:w16cid="http://schemas.microsoft.com/office/word/2016/wordml/cid" xmlns:w16="http://schemas.microsoft.com/office/word/2018/wordml" xmlns:w16sdtdh="http://schemas.microsoft.com/office/word/2020/wordml/sdtdatahash" xmlns:w16se="http://schemas.microsoft.com/office/word/2015/wordml/symex" xmlns:wpg="http://schemas.microsoft.com/office/word/2010/wordprocessingGroup" xmlns:wpi="http://schemas.microsoft.com/office/word/2010/wordprocessingInk" xmlns:wne="http://schemas.microsoft.com/office/word/2006/wordml" xmlns:wps="http://schemas.microsoft.com/office/word/2010/wordprocessingShape" mc:Ignorable="w14 w15 w16se w16cid w16 w16cex w16sdtdh wp14">
   <w:endnote w:type="separator" w:id="-1">
     <w:p>
       <w:pPr>
@@ -973,7 +983,7 @@
 </file>
 
 <file path=word/footer1.xml><?xml version="1.0" encoding="utf-8"?>
-<w:ftr xmlns:wpc="http://schemas.microsoft.com/office/word/2010/wordprocessingCanvas" xmlns:cx="http://schemas.microsoft.com/office/drawing/2014/chartex" xmlns:cx1="http://schemas.microsoft.com/office/drawing/2015/9/8/chartex" xmlns:cx2="http://schemas.microsoft.com/office/drawing/2015/10/21/chartex" xmlns:cx3="http://schemas.microsoft.com/office/drawing/2016/5/9/chartex" xmlns:cx4="http://schemas.microsoft.com/office/drawing/2016/5/10/chartex" xmlns:cx5="http://schemas.microsoft.com/office/drawing/2016/5/11/chartex" xmlns:cx6="http://schemas.microsoft.com/office/drawing/2016/5/12/chartex" xmlns:cx7="http://schemas.microsoft.com/office/drawing/2016/5/13/chartex" xmlns:cx8="http://schemas.microsoft.com/office/drawing/2016/5/14/chartex" xmlns:mc="http://schemas.openxmlformats.org/markup-compatibility/2006" xmlns:aink="http://schemas.microsoft.com/office/drawing/2016/ink" xmlns:am3d="http://schemas.microsoft.com/office/drawing/2017/model3d" xmlns:o="urn:schemas-microsoft-com:office:office" xmlns:oel="http://schemas.microsoft.com/office/2019/extlst" xmlns:r="http://schemas.openxmlformats.org/officeDocument/2006/relationships" xmlns:m="http://schemas.openxmlformats.org/officeDocument/2006/math" xmlns:v="urn:schemas-microsoft-com:vml" xmlns:wp14="http://schemas.microsoft.com/office/word/2010/wordprocessingDrawing" xmlns:wp="http://schemas.openxmlformats.org/drawingml/2006/wordprocessingDrawing" xmlns:w10="urn:schemas-microsoft-com:office:word" xmlns:w="http://schemas.openxmlformats.org/wordprocessingml/2006/main" xmlns:w14="http://schemas.microsoft.com/office/word/2010/wordml" xmlns:w15="http://schemas.microsoft.com/office/word/2012/wordml" xmlns:w16cex="http://schemas.microsoft.com/office/word/2018/wordml/cex" xmlns:w16cid="http://schemas.microsoft.com/office/word/2016/wordml/cid" xmlns:w16="http://schemas.microsoft.com/office/word/2018/wordml" xmlns:w16sdtdh="http://schemas.microsoft.com/office/word/2020/wordml/sdtdatahash" xmlns:w16se="http://schemas.microsoft.com/office/word/2015/wordml/symex" xmlns:wpg="http://schemas.microsoft.com/office/word/2010/wordprocessingGroup" xmlns:wpi="http://schemas.microsoft.com/office/word/2010/wordprocessingInk" xmlns:wne="http://schemas.microsoft.com/office/word/2006/wordml" xmlns:wps="http://schemas.microsoft.com/office/word/2010/wordprocessingShape" mc:Ignorable="w14 w15 w16se w16cid w16 w16cex w16sdtdh wp14">
+<w:ftr xmlns:wpc="http://schemas.microsoft.com/office/word/2010/wordprocessingCanvas" xmlns:cx="http://schemas.microsoft.com/office/drawing/2014/chartex" xmlns:cx1="http://schemas.microsoft.com/office/drawing/2015/9/8/chartex" xmlns:cx2="http://schemas.microsoft.com/office/drawing/2015/10/21/chartex" xmlns:cx3="http://schemas.microsoft.com/office/drawing/2016/5/9/chartex" xmlns:cx4="http://schemas.microsoft.com/office/drawing/2016/5/10/chartex" xmlns:cx5="http://schemas.microsoft.com/office/drawing/2016/5/11/chartex" xmlns:cx6="http://schemas.microsoft.com/office/drawing/2016/5/12/chartex" xmlns:cx7="http://schemas.microsoft.com/office/drawing/2016/5/13/chartex" xmlns:cx8="http://schemas.microsoft.com/office/drawing/2016/5/14/chartex" xmlns:mc="http://schemas.openxmlformats.org/markup-compatibility/2006" xmlns:aink="http://schemas.microsoft.com/office/drawing/2016/ink" xmlns:am3d="http://schemas.microsoft.com/office/drawing/2017/model3d" xmlns:o="urn:schemas-microsoft-com:office:office" xmlns:r="http://schemas.openxmlformats.org/officeDocument/2006/relationships" xmlns:m="http://schemas.openxmlformats.org/officeDocument/2006/math" xmlns:v="urn:schemas-microsoft-com:vml" xmlns:wp14="http://schemas.microsoft.com/office/word/2010/wordprocessingDrawing" xmlns:wp="http://schemas.openxmlformats.org/drawingml/2006/wordprocessingDrawing" xmlns:w10="urn:schemas-microsoft-com:office:word" xmlns:w="http://schemas.openxmlformats.org/wordprocessingml/2006/main" xmlns:w14="http://schemas.microsoft.com/office/word/2010/wordml" xmlns:w15="http://schemas.microsoft.com/office/word/2012/wordml" xmlns:w16cex="http://schemas.microsoft.com/office/word/2018/wordml/cex" xmlns:w16cid="http://schemas.microsoft.com/office/word/2016/wordml/cid" xmlns:w16="http://schemas.microsoft.com/office/word/2018/wordml" xmlns:w16sdtdh="http://schemas.microsoft.com/office/word/2020/wordml/sdtdatahash" xmlns:w16se="http://schemas.microsoft.com/office/word/2015/wordml/symex" xmlns:wpg="http://schemas.microsoft.com/office/word/2010/wordprocessingGroup" xmlns:wpi="http://schemas.microsoft.com/office/word/2010/wordprocessingInk" xmlns:wne="http://schemas.microsoft.com/office/word/2006/wordml" xmlns:wps="http://schemas.microsoft.com/office/word/2010/wordprocessingShape" mc:Ignorable="w14 w15 w16se w16cid w16 w16cex w16sdtdh wp14">
   <w:sdt>
     <w:sdtPr>
       <w:id w:val="1626192876"/>
@@ -982,6 +992,7 @@
         <w:docPartUnique/>
       </w:docPartObj>
     </w:sdtPr>
+    <w:sdtEndPr/>
     <w:sdtContent>
       <w:p>
         <w:pPr>
@@ -1018,7 +1029,7 @@
 </file>
 
 <file path=word/footnotes.xml><?xml version="1.0" encoding="utf-8"?>
-<w:footnotes xmlns:wpc="http://schemas.microsoft.com/office/word/2010/wordprocessingCanvas" xmlns:cx="http://schemas.microsoft.com/office/drawing/2014/chartex" xmlns:cx1="http://schemas.microsoft.com/office/drawing/2015/9/8/chartex" xmlns:cx2="http://schemas.microsoft.com/office/drawing/2015/10/21/chartex" xmlns:cx3="http://schemas.microsoft.com/office/drawing/2016/5/9/chartex" xmlns:cx4="http://schemas.microsoft.com/office/drawing/2016/5/10/chartex" xmlns:cx5="http://schemas.microsoft.com/office/drawing/2016/5/11/chartex" xmlns:cx6="http://schemas.microsoft.com/office/drawing/2016/5/12/chartex" xmlns:cx7="http://schemas.microsoft.com/office/drawing/2016/5/13/chartex" xmlns:cx8="http://schemas.microsoft.com/office/drawing/2016/5/14/chartex" xmlns:mc="http://schemas.openxmlformats.org/markup-compatibility/2006" xmlns:aink="http://schemas.microsoft.com/office/drawing/2016/ink" xmlns:am3d="http://schemas.microsoft.com/office/drawing/2017/model3d" xmlns:o="urn:schemas-microsoft-com:office:office" xmlns:oel="http://schemas.microsoft.com/office/2019/extlst" xmlns:r="http://schemas.openxmlformats.org/officeDocument/2006/relationships" xmlns:m="http://schemas.openxmlformats.org/officeDocument/2006/math" xmlns:v="urn:schemas-microsoft-com:vml" xmlns:wp14="http://schemas.microsoft.com/office/word/2010/wordprocessingDrawing" xmlns:wp="http://schemas.openxmlformats.org/drawingml/2006/wordprocessingDrawing" xmlns:w10="urn:schemas-microsoft-com:office:word" xmlns:w="http://schemas.openxmlformats.org/wordprocessingml/2006/main" xmlns:w14="http://schemas.microsoft.com/office/word/2010/wordml" xmlns:w15="http://schemas.microsoft.com/office/word/2012/wordml" xmlns:w16cex="http://schemas.microsoft.com/office/word/2018/wordml/cex" xmlns:w16cid="http://schemas.microsoft.com/office/word/2016/wordml/cid" xmlns:w16="http://schemas.microsoft.com/office/word/2018/wordml" xmlns:w16sdtdh="http://schemas.microsoft.com/office/word/2020/wordml/sdtdatahash" xmlns:w16se="http://schemas.microsoft.com/office/word/2015/wordml/symex" xmlns:wpg="http://schemas.microsoft.com/office/word/2010/wordprocessingGroup" xmlns:wpi="http://schemas.microsoft.com/office/word/2010/wordprocessingInk" xmlns:wne="http://schemas.microsoft.com/office/word/2006/wordml" xmlns:wps="http://schemas.microsoft.com/office/word/2010/wordprocessingShape" mc:Ignorable="w14 w15 w16se w16cid w16 w16cex w16sdtdh wp14">
+<w:footnotes xmlns:wpc="http://schemas.microsoft.com/office/word/2010/wordprocessingCanvas" xmlns:cx="http://schemas.microsoft.com/office/drawing/2014/chartex" xmlns:cx1="http://schemas.microsoft.com/office/drawing/2015/9/8/chartex" xmlns:cx2="http://schemas.microsoft.com/office/drawing/2015/10/21/chartex" xmlns:cx3="http://schemas.microsoft.com/office/drawing/2016/5/9/chartex" xmlns:cx4="http://schemas.microsoft.com/office/drawing/2016/5/10/chartex" xmlns:cx5="http://schemas.microsoft.com/office/drawing/2016/5/11/chartex" xmlns:cx6="http://schemas.microsoft.com/office/drawing/2016/5/12/chartex" xmlns:cx7="http://schemas.microsoft.com/office/drawing/2016/5/13/chartex" xmlns:cx8="http://schemas.microsoft.com/office/drawing/2016/5/14/chartex" xmlns:mc="http://schemas.openxmlformats.org/markup-compatibility/2006" xmlns:aink="http://schemas.microsoft.com/office/drawing/2016/ink" xmlns:am3d="http://schemas.microsoft.com/office/drawing/2017/model3d" xmlns:o="urn:schemas-microsoft-com:office:office" xmlns:r="http://schemas.openxmlformats.org/officeDocument/2006/relationships" xmlns:m="http://schemas.openxmlformats.org/officeDocument/2006/math" xmlns:v="urn:schemas-microsoft-com:vml" xmlns:wp14="http://schemas.microsoft.com/office/word/2010/wordprocessingDrawing" xmlns:wp="http://schemas.openxmlformats.org/drawingml/2006/wordprocessingDrawing" xmlns:w10="urn:schemas-microsoft-com:office:word" xmlns:w="http://schemas.openxmlformats.org/wordprocessingml/2006/main" xmlns:w14="http://schemas.microsoft.com/office/word/2010/wordml" xmlns:w15="http://schemas.microsoft.com/office/word/2012/wordml" xmlns:w16cex="http://schemas.microsoft.com/office/word/2018/wordml/cex" xmlns:w16cid="http://schemas.microsoft.com/office/word/2016/wordml/cid" xmlns:w16="http://schemas.microsoft.com/office/word/2018/wordml" xmlns:w16sdtdh="http://schemas.microsoft.com/office/word/2020/wordml/sdtdatahash" xmlns:w16se="http://schemas.microsoft.com/office/word/2015/wordml/symex" xmlns:wpg="http://schemas.microsoft.com/office/word/2010/wordprocessingGroup" xmlns:wpi="http://schemas.microsoft.com/office/word/2010/wordprocessingInk" xmlns:wne="http://schemas.microsoft.com/office/word/2006/wordml" xmlns:wps="http://schemas.microsoft.com/office/word/2010/wordprocessingShape" mc:Ignorable="w14 w15 w16se w16cid w16 w16cex w16sdtdh wp14">
   <w:footnote w:type="separator" w:id="-1">
     <w:p>
       <w:pPr>
@@ -1590,7 +1601,7 @@
 </file>
 
 <file path=word/glossary/document.xml><?xml version="1.0" encoding="utf-8"?>
-<w:glossaryDocument xmlns:wpc="http://schemas.microsoft.com/office/word/2010/wordprocessingCanvas" xmlns:cx="http://schemas.microsoft.com/office/drawing/2014/chartex" xmlns:cx1="http://schemas.microsoft.com/office/drawing/2015/9/8/chartex" xmlns:cx2="http://schemas.microsoft.com/office/drawing/2015/10/21/chartex" xmlns:cx3="http://schemas.microsoft.com/office/drawing/2016/5/9/chartex" xmlns:cx4="http://schemas.microsoft.com/office/drawing/2016/5/10/chartex" xmlns:cx5="http://schemas.microsoft.com/office/drawing/2016/5/11/chartex" xmlns:cx6="http://schemas.microsoft.com/office/drawing/2016/5/12/chartex" xmlns:cx7="http://schemas.microsoft.com/office/drawing/2016/5/13/chartex" xmlns:cx8="http://schemas.microsoft.com/office/drawing/2016/5/14/chartex" xmlns:mc="http://schemas.openxmlformats.org/markup-compatibility/2006" xmlns:aink="http://schemas.microsoft.com/office/drawing/2016/ink" xmlns:am3d="http://schemas.microsoft.com/office/drawing/2017/model3d" xmlns:o="urn:schemas-microsoft-com:office:office" xmlns:oel="http://schemas.microsoft.com/office/2019/extlst" xmlns:r="http://schemas.openxmlformats.org/officeDocument/2006/relationships" xmlns:m="http://schemas.openxmlformats.org/officeDocument/2006/math" xmlns:v="urn:schemas-microsoft-com:vml" xmlns:wp14="http://schemas.microsoft.com/office/word/2010/wordprocessingDrawing" xmlns:wp="http://schemas.openxmlformats.org/drawingml/2006/wordprocessingDrawing" xmlns:w10="urn:schemas-microsoft-com:office:word" xmlns:w="http://schemas.openxmlformats.org/wordprocessingml/2006/main" xmlns:w14="http://schemas.microsoft.com/office/word/2010/wordml" xmlns:w15="http://schemas.microsoft.com/office/word/2012/wordml" xmlns:w16cex="http://schemas.microsoft.com/office/word/2018/wordml/cex" xmlns:w16cid="http://schemas.microsoft.com/office/word/2016/wordml/cid" xmlns:w16="http://schemas.microsoft.com/office/word/2018/wordml" xmlns:w16sdtdh="http://schemas.microsoft.com/office/word/2020/wordml/sdtdatahash" xmlns:w16se="http://schemas.microsoft.com/office/word/2015/wordml/symex" xmlns:wpg="http://schemas.microsoft.com/office/word/2010/wordprocessingGroup" xmlns:wpi="http://schemas.microsoft.com/office/word/2010/wordprocessingInk" xmlns:wne="http://schemas.microsoft.com/office/word/2006/wordml" xmlns:wps="http://schemas.microsoft.com/office/word/2010/wordprocessingShape" mc:Ignorable="w14 w15 w16se w16cid w16 w16cex w16sdtdh wp14">
+<w:glossaryDocument xmlns:wpc="http://schemas.microsoft.com/office/word/2010/wordprocessingCanvas" xmlns:cx="http://schemas.microsoft.com/office/drawing/2014/chartex" xmlns:cx1="http://schemas.microsoft.com/office/drawing/2015/9/8/chartex" xmlns:cx2="http://schemas.microsoft.com/office/drawing/2015/10/21/chartex" xmlns:cx3="http://schemas.microsoft.com/office/drawing/2016/5/9/chartex" xmlns:cx4="http://schemas.microsoft.com/office/drawing/2016/5/10/chartex" xmlns:cx5="http://schemas.microsoft.com/office/drawing/2016/5/11/chartex" xmlns:cx6="http://schemas.microsoft.com/office/drawing/2016/5/12/chartex" xmlns:cx7="http://schemas.microsoft.com/office/drawing/2016/5/13/chartex" xmlns:cx8="http://schemas.microsoft.com/office/drawing/2016/5/14/chartex" xmlns:mc="http://schemas.openxmlformats.org/markup-compatibility/2006" xmlns:aink="http://schemas.microsoft.com/office/drawing/2016/ink" xmlns:am3d="http://schemas.microsoft.com/office/drawing/2017/model3d" xmlns:o="urn:schemas-microsoft-com:office:office" xmlns:r="http://schemas.openxmlformats.org/officeDocument/2006/relationships" xmlns:m="http://schemas.openxmlformats.org/officeDocument/2006/math" xmlns:v="urn:schemas-microsoft-com:vml" xmlns:wp14="http://schemas.microsoft.com/office/word/2010/wordprocessingDrawing" xmlns:wp="http://schemas.openxmlformats.org/drawingml/2006/wordprocessingDrawing" xmlns:w10="urn:schemas-microsoft-com:office:word" xmlns:w="http://schemas.openxmlformats.org/wordprocessingml/2006/main" xmlns:w14="http://schemas.microsoft.com/office/word/2010/wordml" xmlns:w15="http://schemas.microsoft.com/office/word/2012/wordml" xmlns:w16cex="http://schemas.microsoft.com/office/word/2018/wordml/cex" xmlns:w16cid="http://schemas.microsoft.com/office/word/2016/wordml/cid" xmlns:w16="http://schemas.microsoft.com/office/word/2018/wordml" xmlns:w16sdtdh="http://schemas.microsoft.com/office/word/2020/wordml/sdtdatahash" xmlns:w16se="http://schemas.microsoft.com/office/word/2015/wordml/symex" xmlns:wpg="http://schemas.microsoft.com/office/word/2010/wordprocessingGroup" xmlns:wpi="http://schemas.microsoft.com/office/word/2010/wordprocessingInk" xmlns:wne="http://schemas.microsoft.com/office/word/2006/wordml" xmlns:wps="http://schemas.microsoft.com/office/word/2010/wordprocessingShape" mc:Ignorable="w14 w15 w16se w16cid w16 w16cex w16sdtdh wp14">
   <w:docParts>
     <w:docPart>
       <w:docPartPr>
@@ -1669,7 +1680,7 @@
     <w:charset w:val="00"/>
     <w:family w:val="swiss"/>
     <w:pitch w:val="variable"/>
-    <w:sig w:usb0="E4002EFF" w:usb1="C200247B" w:usb2="00000009" w:usb3="00000000" w:csb0="000001FF" w:csb1="00000000"/>
+    <w:sig w:usb0="E4002EFF" w:usb1="C000247B" w:usb2="00000009" w:usb3="00000000" w:csb0="000001FF" w:csb1="00000000"/>
   </w:font>
   <w:font w:name="Times New Roman">
     <w:panose1 w:val="02020603050405020304"/>
@@ -1683,7 +1694,7 @@
     <w:charset w:val="00"/>
     <w:family w:val="swiss"/>
     <w:pitch w:val="variable"/>
-    <w:sig w:usb0="E4002EFF" w:usb1="C200247B" w:usb2="00000009" w:usb3="00000000" w:csb0="000001FF" w:csb1="00000000"/>
+    <w:sig w:usb0="E4002EFF" w:usb1="C000247B" w:usb2="00000009" w:usb3="00000000" w:csb0="000001FF" w:csb1="00000000"/>
   </w:font>
 </w:fonts>
 </file>
@@ -1706,6 +1717,8 @@
   <w:rsids>
     <w:rsidRoot w:val="00E54074"/>
     <w:rsid w:val="00770F46"/>
+    <w:rsid w:val="00AA4C7E"/>
+    <w:rsid w:val="00B76CC3"/>
     <w:rsid w:val="00E54074"/>
   </w:rsids>
   <m:mathPr>
@@ -2469,10 +2482,29 @@
 </file>
 
 <file path=customXml/item1.xml><?xml version="1.0" encoding="utf-8"?>
+<CoverPageProperties xmlns="http://schemas.microsoft.com/office/2006/coverPageProps">
+  <PublishDate>2023-02-09T00:00:00</PublishDate>
+  <Abstract/>
+  <CompanyAddress/>
+  <CompanyPhone/>
+  <CompanyFax/>
+  <CompanyEmail/>
+</CoverPageProperties>
+</file>
+
+<file path=customXml/item2.xml><?xml version="1.0" encoding="utf-8"?>
 <b:Sources xmlns:b="http://schemas.openxmlformats.org/officeDocument/2006/bibliography" xmlns="http://schemas.openxmlformats.org/officeDocument/2006/bibliography" SelectedStyle="\APASixthEditionOfficeOnline.xsl" StyleName="APA" Version="6"/>
 </file>
 
 <file path=customXml/itemProps1.xml><?xml version="1.0" encoding="utf-8"?>
+<ds:datastoreItem xmlns:ds="http://schemas.openxmlformats.org/officeDocument/2006/customXml" ds:itemID="{55AF091B-3C7A-41E3-B477-F2FDAA23CFDA}">
+  <ds:schemaRefs>
+    <ds:schemaRef ds:uri="http://schemas.microsoft.com/office/2006/coverPageProps"/>
+  </ds:schemaRefs>
+</ds:datastoreItem>
+</file>
+
+<file path=customXml/itemProps2.xml><?xml version="1.0" encoding="utf-8"?>
 <ds:datastoreItem xmlns:ds="http://schemas.openxmlformats.org/officeDocument/2006/customXml" ds:itemID="{3E534513-D58D-4CD7-8A30-1F81AAB6D312}">
   <ds:schemaRefs>
     <ds:schemaRef ds:uri="http://schemas.openxmlformats.org/officeDocument/2006/bibliography"/>

</xml_diff>